<commit_message>
Added updated block diagram, and the explaination of whats changed and the interface/implementation description document. Added a .jar to run the program from Updated graphADT description
</commit_message>
<xml_diff>
--- a/GraphADT.docx
+++ b/GraphADT.docx
@@ -237,7 +237,23 @@
           <w:szCs w:val="24"/>
           <w:lang w:val="en-ZA"/>
         </w:rPr>
-        <w:t xml:space="preserve"> need more complicated index management </w:t>
+        <w:t xml:space="preserve"> need </w:t>
+      </w:r>
+      <w:r>
+        <w:rPr>
+          <w:sz w:val="24"/>
+          <w:szCs w:val="24"/>
+          <w:lang w:val="en-ZA"/>
+        </w:rPr>
+        <w:t xml:space="preserve">slightly </w:t>
+      </w:r>
+      <w:r>
+        <w:rPr>
+          <w:sz w:val="24"/>
+          <w:szCs w:val="24"/>
+          <w:lang w:val="en-ZA"/>
+        </w:rPr>
+        <w:t xml:space="preserve">more complicated index management </w:t>
       </w:r>
       <w:r>
         <w:rPr>
@@ -286,7 +302,41 @@
           <w:szCs w:val="24"/>
           <w:lang w:val="en-ZA"/>
         </w:rPr>
-        <w:t>The Boston metro system we are working with is a sparse graph. For this reason, we have gone with the adjacency lis</w:t>
+        <w:t>The Boston metro system we are working with is</w:t>
+      </w:r>
+      <w:r>
+        <w:rPr>
+          <w:sz w:val="24"/>
+          <w:szCs w:val="24"/>
+          <w:lang w:val="en-ZA"/>
+        </w:rPr>
+        <w:t xml:space="preserve"> </w:t>
+      </w:r>
+      <w:r>
+        <w:rPr>
+          <w:sz w:val="24"/>
+          <w:szCs w:val="24"/>
+          <w:lang w:val="en-ZA"/>
+        </w:rPr>
+        <w:t>a</w:t>
+      </w:r>
+      <w:r>
+        <w:rPr>
+          <w:sz w:val="24"/>
+          <w:szCs w:val="24"/>
+          <w:lang w:val="en-ZA"/>
+        </w:rPr>
+        <w:t xml:space="preserve"> </w:t>
+      </w:r>
+      <w:bookmarkStart w:id="0" w:name="_GoBack"/>
+      <w:bookmarkEnd w:id="0"/>
+      <w:r>
+        <w:rPr>
+          <w:sz w:val="24"/>
+          <w:szCs w:val="24"/>
+          <w:lang w:val="en-ZA"/>
+        </w:rPr>
+        <w:t>sparse graph. For this reason, we have gone with the adjacency lis</w:t>
       </w:r>
       <w:r>
         <w:rPr>
@@ -312,47 +362,37 @@
         </w:rPr>
         <w:t xml:space="preserve"> For the implementation, we decided to use a map, specifically a </w:t>
       </w:r>
-      <w:proofErr w:type="spellStart"/>
-      <w:r>
-        <w:rPr>
-          <w:sz w:val="24"/>
-          <w:szCs w:val="24"/>
-          <w:lang w:val="en-ZA"/>
-        </w:rPr>
-        <w:t>H</w:t>
-      </w:r>
-      <w:r>
-        <w:rPr>
-          <w:sz w:val="24"/>
-          <w:szCs w:val="24"/>
-          <w:lang w:val="en-ZA"/>
-        </w:rPr>
-        <w:t>ashmap</w:t>
-      </w:r>
-      <w:proofErr w:type="spellEnd"/>
-      <w:r>
-        <w:rPr>
-          <w:sz w:val="24"/>
-          <w:szCs w:val="24"/>
-          <w:lang w:val="en-ZA"/>
-        </w:rPr>
-        <w:t>. It will have a key of a</w:t>
-      </w:r>
-      <w:r>
-        <w:rPr>
-          <w:sz w:val="24"/>
-          <w:szCs w:val="24"/>
-          <w:lang w:val="en-ZA"/>
-        </w:rPr>
-        <w:t xml:space="preserve"> numerical</w:t>
-      </w:r>
-      <w:r>
-        <w:rPr>
-          <w:sz w:val="24"/>
-          <w:szCs w:val="24"/>
-          <w:lang w:val="en-ZA"/>
-        </w:rPr>
-        <w:t xml:space="preserve"> station </w:t>
+      <w:r>
+        <w:rPr>
+          <w:sz w:val="24"/>
+          <w:szCs w:val="24"/>
+          <w:lang w:val="en-ZA"/>
+        </w:rPr>
+        <w:t>HashMap</w:t>
+      </w:r>
+      <w:r>
+        <w:rPr>
+          <w:sz w:val="24"/>
+          <w:szCs w:val="24"/>
+          <w:lang w:val="en-ZA"/>
+        </w:rPr>
+        <w:t xml:space="preserve">. It will have a key of </w:t>
+      </w:r>
+      <w:r>
+        <w:rPr>
+          <w:sz w:val="24"/>
+          <w:szCs w:val="24"/>
+          <w:lang w:val="en-ZA"/>
+        </w:rPr>
+        <w:t>a node’s (called station in our case)</w:t>
+      </w:r>
+      <w:r>
+        <w:rPr>
+          <w:sz w:val="24"/>
+          <w:szCs w:val="24"/>
+          <w:lang w:val="en-ZA"/>
+        </w:rPr>
+        <w:t xml:space="preserve"> </w:t>
       </w:r>
       <w:r>
         <w:rPr>
@@ -368,63 +408,23 @@
           <w:szCs w:val="24"/>
           <w:lang w:val="en-ZA"/>
         </w:rPr>
-        <w:t xml:space="preserve"> and a value of an array of edges connected to it. </w:t>
-      </w:r>
-      <w:r>
-        <w:rPr>
-          <w:sz w:val="24"/>
-          <w:szCs w:val="24"/>
-          <w:lang w:val="en-ZA"/>
-        </w:rPr>
-        <w:t>An edge will know what line they are on, what stations are connected at either end</w:t>
-      </w:r>
-      <w:r>
-        <w:rPr>
-          <w:sz w:val="24"/>
-          <w:szCs w:val="24"/>
-          <w:lang w:val="en-ZA"/>
-        </w:rPr>
-        <w:t xml:space="preserve"> (both numerical ID and string name)</w:t>
-      </w:r>
-      <w:r>
-        <w:rPr>
-          <w:sz w:val="24"/>
-          <w:szCs w:val="24"/>
-          <w:lang w:val="en-ZA"/>
-        </w:rPr>
-        <w:t xml:space="preserve"> and their own weight.</w:t>
-      </w:r>
-      <w:r>
-        <w:rPr>
-          <w:sz w:val="24"/>
-          <w:szCs w:val="24"/>
-          <w:lang w:val="en-ZA"/>
-        </w:rPr>
-        <w:t xml:space="preserve"> A station will know its ID and what edges are connected to it. </w:t>
-      </w:r>
-      <w:r>
-        <w:rPr>
-          <w:sz w:val="24"/>
-          <w:szCs w:val="24"/>
-          <w:lang w:val="en-ZA"/>
-        </w:rPr>
-        <w:t>We will use that information to build our search algorithm for the graph, most likely using Dijkstra’s algorithm</w:t>
-      </w:r>
-      <w:r>
-        <w:rPr>
-          <w:sz w:val="24"/>
-          <w:szCs w:val="24"/>
-          <w:lang w:val="en-ZA"/>
-        </w:rPr>
-        <w:t xml:space="preserve"> for its ability to traverse uninformed, weighted graphs</w:t>
-      </w:r>
-      <w:r>
-        <w:rPr>
-          <w:sz w:val="24"/>
-          <w:szCs w:val="24"/>
-          <w:lang w:val="en-ZA"/>
-        </w:rPr>
-        <w:t xml:space="preserve">. The search algorithm will return an array of edges that our frontend will use to display the route. </w:t>
+        <w:t xml:space="preserve"> and a value of an array of edges</w:t>
+      </w:r>
+      <w:r>
+        <w:rPr>
+          <w:sz w:val="24"/>
+          <w:szCs w:val="24"/>
+          <w:lang w:val="en-ZA"/>
+        </w:rPr>
+        <w:t xml:space="preserve"> (called tracks)</w:t>
+      </w:r>
+      <w:r>
+        <w:rPr>
+          <w:sz w:val="24"/>
+          <w:szCs w:val="24"/>
+          <w:lang w:val="en-ZA"/>
+        </w:rPr>
+        <w:t xml:space="preserve"> connected to it.</w:t>
       </w:r>
     </w:p>
     <w:p>
@@ -441,8 +441,346 @@
           <w:szCs w:val="24"/>
           <w:lang w:val="en-ZA"/>
         </w:rPr>
+        <w:t>An edge will know what line they are on,</w:t>
+      </w:r>
+      <w:r>
+        <w:rPr>
+          <w:sz w:val="24"/>
+          <w:szCs w:val="24"/>
+          <w:lang w:val="en-ZA"/>
+        </w:rPr>
+        <w:t xml:space="preserve"> IDs of the connected nodes</w:t>
+      </w:r>
+      <w:r>
+        <w:rPr>
+          <w:sz w:val="24"/>
+          <w:szCs w:val="24"/>
+          <w:lang w:val="en-ZA"/>
+        </w:rPr>
+        <w:t xml:space="preserve"> and their own weight</w:t>
+      </w:r>
+      <w:r>
+        <w:rPr>
+          <w:sz w:val="24"/>
+          <w:szCs w:val="24"/>
+          <w:lang w:val="en-ZA"/>
+        </w:rPr>
+        <w:t xml:space="preserve"> (all of which are set to 1 for this exercise to avoid any weird edge cases where the algorithm takes a longer path)</w:t>
+      </w:r>
+      <w:r>
+        <w:rPr>
+          <w:sz w:val="24"/>
+          <w:szCs w:val="24"/>
+          <w:lang w:val="en-ZA"/>
+        </w:rPr>
+        <w:t>.</w:t>
+      </w:r>
+      <w:r>
+        <w:rPr>
+          <w:sz w:val="24"/>
+          <w:szCs w:val="24"/>
+          <w:lang w:val="en-ZA"/>
+        </w:rPr>
+        <w:t xml:space="preserve"> Edges will also have fields for the names of arriving and leaving nodes that are filled out once the algorithm has worked out a route.</w:t>
+      </w:r>
+      <w:r>
+        <w:rPr>
+          <w:sz w:val="24"/>
+          <w:szCs w:val="24"/>
+          <w:lang w:val="en-ZA"/>
+        </w:rPr>
+        <w:t xml:space="preserve"> </w:t>
+      </w:r>
+      <w:r>
+        <w:rPr>
+          <w:sz w:val="24"/>
+          <w:szCs w:val="24"/>
+          <w:lang w:val="en-ZA"/>
+        </w:rPr>
+        <w:t>This is because we only return a linked list of edges</w:t>
+      </w:r>
+      <w:r>
+        <w:rPr>
+          <w:sz w:val="24"/>
+          <w:szCs w:val="24"/>
+          <w:lang w:val="en-ZA"/>
+        </w:rPr>
+        <w:t xml:space="preserve"> that the frontend uses to display the route</w:t>
+      </w:r>
+      <w:r>
+        <w:rPr>
+          <w:sz w:val="24"/>
+          <w:szCs w:val="24"/>
+          <w:lang w:val="en-ZA"/>
+        </w:rPr>
+        <w:t>.</w:t>
+      </w:r>
+    </w:p>
+    <w:p>
+      <w:pPr>
+        <w:rPr>
+          <w:sz w:val="24"/>
+          <w:szCs w:val="24"/>
+          <w:lang w:val="en-ZA"/>
+        </w:rPr>
+      </w:pPr>
+      <w:r>
+        <w:rPr>
+          <w:sz w:val="24"/>
+          <w:szCs w:val="24"/>
+          <w:lang w:val="en-ZA"/>
+        </w:rPr>
+        <w:t xml:space="preserve">A </w:t>
+      </w:r>
+      <w:r>
+        <w:rPr>
+          <w:sz w:val="24"/>
+          <w:szCs w:val="24"/>
+          <w:lang w:val="en-ZA"/>
+        </w:rPr>
+        <w:t>node</w:t>
+      </w:r>
+      <w:r>
+        <w:rPr>
+          <w:sz w:val="24"/>
+          <w:szCs w:val="24"/>
+          <w:lang w:val="en-ZA"/>
+        </w:rPr>
+        <w:t xml:space="preserve"> will know its ID and what edges are connected to it.</w:t>
+      </w:r>
+      <w:r>
+        <w:rPr>
+          <w:sz w:val="24"/>
+          <w:szCs w:val="24"/>
+          <w:lang w:val="en-ZA"/>
+        </w:rPr>
+        <w:t xml:space="preserve"> All nodes will also have a weight that is added on only when switching lines, in order to make sure there are as few line switches as possible. </w:t>
+      </w:r>
+      <w:r>
+        <w:rPr>
+          <w:sz w:val="24"/>
+          <w:szCs w:val="24"/>
+          <w:lang w:val="en-ZA"/>
+        </w:rPr>
+        <w:t xml:space="preserve"> </w:t>
+      </w:r>
+      <w:r>
+        <w:rPr>
+          <w:sz w:val="24"/>
+          <w:szCs w:val="24"/>
+          <w:lang w:val="en-ZA"/>
+        </w:rPr>
+        <w:t xml:space="preserve">We will use </w:t>
+      </w:r>
+      <w:r>
+        <w:rPr>
+          <w:sz w:val="24"/>
+          <w:szCs w:val="24"/>
+          <w:lang w:val="en-ZA"/>
+        </w:rPr>
+        <w:t>all this</w:t>
+      </w:r>
+      <w:r>
+        <w:rPr>
+          <w:sz w:val="24"/>
+          <w:szCs w:val="24"/>
+          <w:lang w:val="en-ZA"/>
+        </w:rPr>
+        <w:t xml:space="preserve"> information to build our search algorithm for the graph</w:t>
+      </w:r>
+      <w:r>
+        <w:rPr>
+          <w:sz w:val="24"/>
+          <w:szCs w:val="24"/>
+          <w:lang w:val="en-ZA"/>
+        </w:rPr>
+        <w:t>. We will be</w:t>
+      </w:r>
+      <w:r>
+        <w:rPr>
+          <w:sz w:val="24"/>
+          <w:szCs w:val="24"/>
+          <w:lang w:val="en-ZA"/>
+        </w:rPr>
+        <w:t xml:space="preserve"> using Dijkstra’s algorithm</w:t>
+      </w:r>
+      <w:r>
+        <w:rPr>
+          <w:sz w:val="24"/>
+          <w:szCs w:val="24"/>
+          <w:lang w:val="en-ZA"/>
+        </w:rPr>
+        <w:t xml:space="preserve"> for its ability to traverse uninform</w:t>
+      </w:r>
+      <w:r>
+        <w:rPr>
+          <w:sz w:val="24"/>
+          <w:szCs w:val="24"/>
+          <w:lang w:val="en-ZA"/>
+        </w:rPr>
+        <w:t>ed</w:t>
+      </w:r>
+      <w:r>
+        <w:rPr>
+          <w:sz w:val="24"/>
+          <w:szCs w:val="24"/>
+          <w:lang w:val="en-ZA"/>
+        </w:rPr>
+        <w:t>, weighted graphs</w:t>
+      </w:r>
+      <w:r>
+        <w:rPr>
+          <w:sz w:val="24"/>
+          <w:szCs w:val="24"/>
+          <w:lang w:val="en-ZA"/>
+        </w:rPr>
+        <w:t xml:space="preserve">. </w:t>
+      </w:r>
+    </w:p>
+    <w:p>
+      <w:pPr>
+        <w:rPr>
+          <w:sz w:val="24"/>
+          <w:szCs w:val="24"/>
+          <w:lang w:val="en-ZA"/>
+        </w:rPr>
+      </w:pPr>
+      <w:r>
+        <w:rPr>
+          <w:sz w:val="24"/>
+          <w:szCs w:val="24"/>
+          <w:lang w:val="en-ZA"/>
+        </w:rPr>
         <w:t xml:space="preserve">The are a few reasons we chose to use a </w:t>
       </w:r>
+      <w:r>
+        <w:rPr>
+          <w:sz w:val="24"/>
+          <w:szCs w:val="24"/>
+          <w:lang w:val="en-ZA"/>
+        </w:rPr>
+        <w:t>HashMap</w:t>
+      </w:r>
+      <w:r>
+        <w:rPr>
+          <w:sz w:val="24"/>
+          <w:szCs w:val="24"/>
+          <w:lang w:val="en-ZA"/>
+        </w:rPr>
+        <w:t xml:space="preserve"> with a</w:t>
+      </w:r>
+      <w:r>
+        <w:rPr>
+          <w:sz w:val="24"/>
+          <w:szCs w:val="24"/>
+          <w:lang w:val="en-ZA"/>
+        </w:rPr>
+        <w:t xml:space="preserve"> </w:t>
+      </w:r>
+      <w:r>
+        <w:rPr>
+          <w:sz w:val="24"/>
+          <w:szCs w:val="24"/>
+          <w:lang w:val="en-ZA"/>
+        </w:rPr>
+        <w:t xml:space="preserve">numerical </w:t>
+      </w:r>
+      <w:r>
+        <w:rPr>
+          <w:sz w:val="24"/>
+          <w:szCs w:val="24"/>
+          <w:lang w:val="en-ZA"/>
+        </w:rPr>
+        <w:t>node</w:t>
+      </w:r>
+      <w:r>
+        <w:rPr>
+          <w:sz w:val="24"/>
+          <w:szCs w:val="24"/>
+          <w:lang w:val="en-ZA"/>
+        </w:rPr>
+        <w:t xml:space="preserve"> ID </w:t>
+      </w:r>
+      <w:r>
+        <w:rPr>
+          <w:sz w:val="24"/>
+          <w:szCs w:val="24"/>
+          <w:lang w:val="en-ZA"/>
+        </w:rPr>
+        <w:t>mapped to an</w:t>
+      </w:r>
+      <w:r>
+        <w:rPr>
+          <w:sz w:val="24"/>
+          <w:szCs w:val="24"/>
+          <w:lang w:val="en-ZA"/>
+        </w:rPr>
+        <w:t xml:space="preserve"> array of edges. </w:t>
+      </w:r>
+      <w:r>
+        <w:rPr>
+          <w:sz w:val="24"/>
+          <w:szCs w:val="24"/>
+          <w:lang w:val="en-ZA"/>
+        </w:rPr>
+        <w:t xml:space="preserve">The </w:t>
+      </w:r>
+      <w:r>
+        <w:rPr>
+          <w:sz w:val="24"/>
+          <w:szCs w:val="24"/>
+          <w:lang w:val="en-ZA"/>
+        </w:rPr>
+        <w:t>HashMap</w:t>
+      </w:r>
+      <w:r>
+        <w:rPr>
+          <w:sz w:val="24"/>
+          <w:szCs w:val="24"/>
+          <w:lang w:val="en-ZA"/>
+        </w:rPr>
+        <w:t xml:space="preserve"> is an officially supported library implementation and is therefore likely to be very fast, efficient and reliable. This gives us more flexibility to implement our</w:t>
+      </w:r>
+      <w:r>
+        <w:rPr>
+          <w:sz w:val="24"/>
+          <w:szCs w:val="24"/>
+          <w:lang w:val="en-ZA"/>
+        </w:rPr>
+        <w:t xml:space="preserve"> own</w:t>
+      </w:r>
+      <w:r>
+        <w:rPr>
+          <w:sz w:val="24"/>
+          <w:szCs w:val="24"/>
+          <w:lang w:val="en-ZA"/>
+        </w:rPr>
+        <w:t xml:space="preserve"> search algorithm in a more efficient and reliable way. We will be </w:t>
+      </w:r>
+      <w:r>
+        <w:rPr>
+          <w:sz w:val="24"/>
+          <w:szCs w:val="24"/>
+          <w:lang w:val="en-ZA"/>
+        </w:rPr>
+        <w:t xml:space="preserve">using </w:t>
+      </w:r>
+      <w:r>
+        <w:rPr>
+          <w:sz w:val="24"/>
+          <w:szCs w:val="24"/>
+          <w:lang w:val="en-ZA"/>
+        </w:rPr>
+        <w:t>an</w:t>
+      </w:r>
+      <w:r>
+        <w:rPr>
+          <w:sz w:val="24"/>
+          <w:szCs w:val="24"/>
+          <w:lang w:val="en-ZA"/>
+        </w:rPr>
+        <w:t xml:space="preserve"> </w:t>
+      </w:r>
       <w:proofErr w:type="spellStart"/>
       <w:r>
         <w:rPr>
@@ -450,15 +788,7 @@
           <w:szCs w:val="24"/>
           <w:lang w:val="en-ZA"/>
         </w:rPr>
-        <w:t>H</w:t>
-      </w:r>
-      <w:r>
-        <w:rPr>
-          <w:sz w:val="24"/>
-          <w:szCs w:val="24"/>
-          <w:lang w:val="en-ZA"/>
-        </w:rPr>
-        <w:t>ashmap</w:t>
+        <w:t>Arraylist</w:t>
       </w:r>
       <w:proofErr w:type="spellEnd"/>
       <w:r>
@@ -467,7 +797,71 @@
           <w:szCs w:val="24"/>
           <w:lang w:val="en-ZA"/>
         </w:rPr>
-        <w:t xml:space="preserve"> with a</w:t>
+        <w:t xml:space="preserve"> over a standard array to store edges as it is extremely useful when building the graph. W</w:t>
+      </w:r>
+      <w:r>
+        <w:rPr>
+          <w:sz w:val="24"/>
+          <w:szCs w:val="24"/>
+          <w:lang w:val="en-ZA"/>
+        </w:rPr>
+        <w:t xml:space="preserve">e do not </w:t>
+      </w:r>
+      <w:r>
+        <w:rPr>
+          <w:sz w:val="24"/>
+          <w:szCs w:val="24"/>
+          <w:lang w:val="en-ZA"/>
+        </w:rPr>
+        <w:t xml:space="preserve">know how many edges are connected to each node on the graph and therefore having it </w:t>
+      </w:r>
+      <w:r>
+        <w:rPr>
+          <w:sz w:val="24"/>
+          <w:szCs w:val="24"/>
+          <w:lang w:val="en-ZA"/>
+        </w:rPr>
+        <w:t>dynamically adjust its size</w:t>
+      </w:r>
+      <w:r>
+        <w:rPr>
+          <w:sz w:val="24"/>
+          <w:szCs w:val="24"/>
+          <w:lang w:val="en-ZA"/>
+        </w:rPr>
+        <w:t xml:space="preserve"> will save some hassle</w:t>
+      </w:r>
+      <w:r>
+        <w:rPr>
+          <w:sz w:val="24"/>
+          <w:szCs w:val="24"/>
+          <w:lang w:val="en-ZA"/>
+        </w:rPr>
+        <w:t xml:space="preserve">. </w:t>
+      </w:r>
+      <w:r>
+        <w:rPr>
+          <w:sz w:val="24"/>
+          <w:szCs w:val="24"/>
+          <w:lang w:val="en-ZA"/>
+        </w:rPr>
+        <w:t xml:space="preserve">Therefore, whilst </w:t>
+      </w:r>
+      <w:r>
+        <w:rPr>
+          <w:sz w:val="24"/>
+          <w:szCs w:val="24"/>
+          <w:lang w:val="en-ZA"/>
+        </w:rPr>
+        <w:t xml:space="preserve">standard arrays have their benefits i.e. less overhead and more speed, </w:t>
+      </w:r>
+      <w:r>
+        <w:rPr>
+          <w:sz w:val="24"/>
+          <w:szCs w:val="24"/>
+          <w:lang w:val="en-ZA"/>
+        </w:rPr>
+        <w:t>an</w:t>
       </w:r>
       <w:r>
         <w:rPr>
@@ -477,54 +871,6 @@
         </w:rPr>
         <w:t xml:space="preserve"> </w:t>
       </w:r>
-      <w:r>
-        <w:rPr>
-          <w:sz w:val="24"/>
-          <w:szCs w:val="24"/>
-          <w:lang w:val="en-ZA"/>
-        </w:rPr>
-        <w:t xml:space="preserve">numerical </w:t>
-      </w:r>
-      <w:r>
-        <w:rPr>
-          <w:sz w:val="24"/>
-          <w:szCs w:val="24"/>
-          <w:lang w:val="en-ZA"/>
-        </w:rPr>
-        <w:t>station</w:t>
-      </w:r>
-      <w:r>
-        <w:rPr>
-          <w:sz w:val="24"/>
-          <w:szCs w:val="24"/>
-          <w:lang w:val="en-ZA"/>
-        </w:rPr>
-        <w:t xml:space="preserve"> ID </w:t>
-      </w:r>
-      <w:r>
-        <w:rPr>
-          <w:sz w:val="24"/>
-          <w:szCs w:val="24"/>
-          <w:lang w:val="en-ZA"/>
-        </w:rPr>
-        <w:t>mapped to an</w:t>
-      </w:r>
-      <w:r>
-        <w:rPr>
-          <w:sz w:val="24"/>
-          <w:szCs w:val="24"/>
-          <w:lang w:val="en-ZA"/>
-        </w:rPr>
-        <w:t xml:space="preserve"> array of edges. </w:t>
-      </w:r>
-      <w:r>
-        <w:rPr>
-          <w:sz w:val="24"/>
-          <w:szCs w:val="24"/>
-          <w:lang w:val="en-ZA"/>
-        </w:rPr>
-        <w:t xml:space="preserve">The </w:t>
-      </w:r>
       <w:proofErr w:type="spellStart"/>
       <w:r>
         <w:rPr>
@@ -532,17 +878,7 @@
           <w:szCs w:val="24"/>
           <w:lang w:val="en-ZA"/>
         </w:rPr>
-        <w:t>H</w:t>
-      </w:r>
-      <w:bookmarkStart w:id="0" w:name="_GoBack"/>
-      <w:bookmarkEnd w:id="0"/>
-      <w:r>
-        <w:rPr>
-          <w:sz w:val="24"/>
-          <w:szCs w:val="24"/>
-          <w:lang w:val="en-ZA"/>
-        </w:rPr>
-        <w:t>ashmap</w:t>
+        <w:t>Arraylist</w:t>
       </w:r>
       <w:proofErr w:type="spellEnd"/>
       <w:r>
@@ -551,31 +887,7 @@
           <w:szCs w:val="24"/>
           <w:lang w:val="en-ZA"/>
         </w:rPr>
-        <w:t xml:space="preserve"> is an officially supported library implementation and is therefore likely to be very fast, efficient and reliable. This gives us more flexibility to implement our</w:t>
-      </w:r>
-      <w:r>
-        <w:rPr>
-          <w:sz w:val="24"/>
-          <w:szCs w:val="24"/>
-          <w:lang w:val="en-ZA"/>
-        </w:rPr>
-        <w:t xml:space="preserve"> own</w:t>
-      </w:r>
-      <w:r>
-        <w:rPr>
-          <w:sz w:val="24"/>
-          <w:szCs w:val="24"/>
-          <w:lang w:val="en-ZA"/>
-        </w:rPr>
-        <w:t xml:space="preserve"> search algorithm in a more efficient and reliable way. We will be using a standard array </w:t>
-      </w:r>
-      <w:r>
-        <w:rPr>
-          <w:sz w:val="24"/>
-          <w:szCs w:val="24"/>
-          <w:lang w:val="en-ZA"/>
-        </w:rPr>
-        <w:t xml:space="preserve">over an implementation like </w:t>
+        <w:t xml:space="preserve"> will end up saving us on complexity with its easier indexing control and ability to auto adjust its size. For this implementation and size of graph, the slightly slower speed of an </w:t>
       </w:r>
       <w:proofErr w:type="spellStart"/>
       <w:r>
@@ -593,97 +905,7 @@
           <w:szCs w:val="24"/>
           <w:lang w:val="en-ZA"/>
         </w:rPr>
-        <w:t>,</w:t>
-      </w:r>
-      <w:r>
-        <w:rPr>
-          <w:sz w:val="24"/>
-          <w:szCs w:val="24"/>
-          <w:lang w:val="en-ZA"/>
-        </w:rPr>
-        <w:t xml:space="preserve"> as we do not need one of its primary features, the ability to dynamically adjust its size. </w:t>
-      </w:r>
-      <w:r>
-        <w:rPr>
-          <w:sz w:val="24"/>
-          <w:szCs w:val="24"/>
-          <w:lang w:val="en-ZA"/>
-        </w:rPr>
-        <w:t>Therefore, whilst it has its benefits, u</w:t>
-      </w:r>
-      <w:r>
-        <w:rPr>
-          <w:sz w:val="24"/>
-          <w:szCs w:val="24"/>
-          <w:lang w:val="en-ZA"/>
-        </w:rPr>
-        <w:t>sing</w:t>
-      </w:r>
-      <w:r>
-        <w:rPr>
-          <w:sz w:val="24"/>
-          <w:szCs w:val="24"/>
-          <w:lang w:val="en-ZA"/>
-        </w:rPr>
-        <w:t xml:space="preserve"> an</w:t>
-      </w:r>
-      <w:r>
-        <w:rPr>
-          <w:sz w:val="24"/>
-          <w:szCs w:val="24"/>
-          <w:lang w:val="en-ZA"/>
-        </w:rPr>
-        <w:t xml:space="preserve"> </w:t>
-      </w:r>
-      <w:proofErr w:type="spellStart"/>
-      <w:r>
-        <w:rPr>
-          <w:sz w:val="24"/>
-          <w:szCs w:val="24"/>
-          <w:lang w:val="en-ZA"/>
-        </w:rPr>
-        <w:t>Arraylist</w:t>
-      </w:r>
-      <w:proofErr w:type="spellEnd"/>
-      <w:r>
-        <w:rPr>
-          <w:sz w:val="24"/>
-          <w:szCs w:val="24"/>
-          <w:lang w:val="en-ZA"/>
-        </w:rPr>
-        <w:t xml:space="preserve"> would mostly just add unnecessary overhead and complexity.</w:t>
-      </w:r>
-      <w:r>
-        <w:rPr>
-          <w:sz w:val="24"/>
-          <w:szCs w:val="24"/>
-          <w:lang w:val="en-ZA"/>
-        </w:rPr>
-        <w:t xml:space="preserve"> </w:t>
-      </w:r>
-      <w:r>
-        <w:rPr>
-          <w:sz w:val="24"/>
-          <w:szCs w:val="24"/>
-          <w:lang w:val="en-ZA"/>
-        </w:rPr>
-        <w:t xml:space="preserve">Finally, we will be a numerical station ID </w:t>
-      </w:r>
-      <w:r>
-        <w:rPr>
-          <w:sz w:val="24"/>
-          <w:szCs w:val="24"/>
-          <w:lang w:val="en-ZA"/>
-        </w:rPr>
-        <w:t xml:space="preserve">as the key </w:t>
-      </w:r>
-      <w:r>
-        <w:rPr>
-          <w:sz w:val="24"/>
-          <w:szCs w:val="24"/>
-          <w:lang w:val="en-ZA"/>
-        </w:rPr>
-        <w:t xml:space="preserve">instead of its string name as it would be faster, easier to implement and increase maintainability. The final output shown to the user will pull the string name from the array of edges it is passed. </w:t>
+        <w:t xml:space="preserve"> is pretty much irrelevant.</w:t>
       </w:r>
     </w:p>
     <w:sectPr>

</xml_diff>